<commit_message>
Separated cases into 2 sections
</commit_message>
<xml_diff>
--- a/project/FailureLog.docx
+++ b/project/FailureLog.docx
@@ -2,6 +2,19 @@
 <file path=word/document.xml><?xml version="1.0" encoding="utf-8"?>
 <w:document xmlns:wpc="http://schemas.microsoft.com/office/word/2010/wordprocessingCanvas" xmlns:mc="http://schemas.openxmlformats.org/markup-compatibility/2006" xmlns:o="urn:schemas-microsoft-com:office:office" xmlns:r="http://schemas.openxmlformats.org/officeDocument/2006/relationships" xmlns:m="http://schemas.openxmlformats.org/officeDocument/2006/math" xmlns:v="urn:schemas-microsoft-com:vml" xmlns:wp14="http://schemas.microsoft.com/office/word/2010/wordprocessingDrawing" xmlns:wp="http://schemas.openxmlformats.org/drawingml/2006/wordprocessingDrawing" xmlns:w10="urn:schemas-microsoft-com:office:word" xmlns:w="http://schemas.openxmlformats.org/wordprocessingml/2006/main" xmlns:w14="http://schemas.microsoft.com/office/word/2010/wordml" xmlns:w15="http://schemas.microsoft.com/office/word/2012/wordml" xmlns:wpg="http://schemas.microsoft.com/office/word/2010/wordprocessingGroup" xmlns:wpi="http://schemas.microsoft.com/office/word/2010/wordprocessingInk" xmlns:wne="http://schemas.microsoft.com/office/word/2006/wordml" xmlns:wps="http://schemas.microsoft.com/office/word/2010/wordprocessingShape" mc:Ignorable="w14 w15 wp14">
   <w:body>
+    <w:p>
+      <w:pPr>
+        <w:pStyle w:val="Heading1"/>
+      </w:pPr>
+      <w:r>
+        <w:t>Source Code Errors</w:t>
+      </w:r>
+    </w:p>
+    <w:p>
+      <w:r>
+        <w:t>These tests failed due to errors and missing requirements in the rapid prototype.</w:t>
+      </w:r>
+    </w:p>
     <w:tbl>
       <w:tblPr>
         <w:tblStyle w:val="TableGrid"/>
@@ -62,7 +75,13 @@
           </w:tcPr>
           <w:p>
             <w:r>
-              <w:t>Program is not closing when the input files ends</w:t>
+              <w:t xml:space="preserve">Program is </w:t>
+            </w:r>
+            <w:r>
+              <w:t>not closing when the input file</w:t>
+            </w:r>
+            <w:r>
+              <w:t xml:space="preserve"> ends</w:t>
             </w:r>
             <w:r>
               <w:t>.</w:t>
@@ -75,258 +94,64 @@
           </w:tcPr>
           <w:p>
             <w:r>
-              <w:t>Program closes when there is an end of file</w:t>
+              <w:t xml:space="preserve">Added while loop condition to close when </w:t>
+            </w:r>
+            <w:proofErr w:type="spellStart"/>
+            <w:r>
+              <w:t>std</w:t>
+            </w:r>
+            <w:proofErr w:type="spellEnd"/>
+            <w:r>
+              <w:t>::</w:t>
+            </w:r>
+            <w:proofErr w:type="spellStart"/>
+            <w:r>
+              <w:t>cin</w:t>
+            </w:r>
+            <w:proofErr w:type="spellEnd"/>
+            <w:r>
+              <w:t xml:space="preserve"> reaches EOF.</w:t>
+            </w:r>
+          </w:p>
+        </w:tc>
+      </w:tr>
+      <w:tr>
+        <w:tc>
+          <w:tcPr>
+            <w:tcW w:w="3116" w:type="dxa"/>
+          </w:tcPr>
+          <w:p>
+            <w:r>
+              <w:t>with012</w:t>
+            </w:r>
+          </w:p>
+          <w:p>
+            <w:r>
+              <w:t>payb010</w:t>
+            </w:r>
+          </w:p>
+          <w:p>
+            <w:r>
+              <w:t>dsbl00</w:t>
+            </w:r>
+            <w:r>
+              <w:t>6</w:t>
+            </w:r>
+          </w:p>
+        </w:tc>
+        <w:tc>
+          <w:tcPr>
+            <w:tcW w:w="3117" w:type="dxa"/>
+          </w:tcPr>
+          <w:p>
+            <w:r>
+              <w:t>Expected trans files are missing final logout</w:t>
             </w:r>
             <w:r>
               <w:t>.</w:t>
             </w:r>
           </w:p>
         </w:tc>
-      </w:tr>
-      <w:tr>
-        <w:tc>
-          <w:tcPr>
-            <w:tcW w:w="3116" w:type="dxa"/>
-          </w:tcPr>
-          <w:p>
-            <w:r>
-              <w:t>Logn000</w:t>
-            </w:r>
-            <w:r>
-              <w:t>-3</w:t>
-            </w:r>
-          </w:p>
-          <w:p>
-            <w:r>
-              <w:t>with000</w:t>
-            </w:r>
-            <w:r>
-              <w:t>-16</w:t>
-            </w:r>
-          </w:p>
-          <w:p>
-            <w:r>
-              <w:t>tran000</w:t>
-            </w:r>
-            <w:r>
-              <w:t>-7</w:t>
-            </w:r>
-          </w:p>
-          <w:p>
-            <w:r>
-              <w:t>payb000-14</w:t>
-            </w:r>
-          </w:p>
-          <w:p>
-            <w:r>
-              <w:t>depo000-7</w:t>
-            </w:r>
-          </w:p>
-          <w:p>
-            <w:r>
-              <w:t>crte000-6</w:t>
-            </w:r>
-          </w:p>
-          <w:p>
-            <w:r>
-              <w:t>delt000-6</w:t>
-            </w:r>
-          </w:p>
-          <w:p>
-            <w:r>
-              <w:t>dsbl000-016</w:t>
-            </w:r>
-          </w:p>
-          <w:p>
-            <w:r>
-              <w:t>enab000-4</w:t>
-            </w:r>
-          </w:p>
-          <w:p>
-            <w:r>
-              <w:t>chng000-4</w:t>
-            </w:r>
-          </w:p>
-          <w:p>
-            <w:r>
-              <w:t>logt000</w:t>
-            </w:r>
-          </w:p>
-        </w:tc>
-        <w:tc>
-          <w:tcPr>
-            <w:tcW w:w="3117" w:type="dxa"/>
-          </w:tcPr>
-          <w:p>
-            <w:r>
-              <w:t xml:space="preserve">Expected output does not use the </w:t>
-            </w:r>
-            <w:r>
-              <w:t xml:space="preserve">same </w:t>
-            </w:r>
-            <w:r>
-              <w:t xml:space="preserve">language </w:t>
-            </w:r>
-            <w:r>
-              <w:t>as the programs</w:t>
-            </w:r>
-            <w:r>
-              <w:t>.</w:t>
-            </w:r>
-          </w:p>
-        </w:tc>
-        <w:tc>
-          <w:tcPr>
-            <w:tcW w:w="3117" w:type="dxa"/>
-          </w:tcPr>
-          <w:p>
-            <w:r>
-              <w:t xml:space="preserve">Edit language in </w:t>
-            </w:r>
-            <w:r>
-              <w:t>the</w:t>
-            </w:r>
-            <w:r>
-              <w:t xml:space="preserve"> test so it will match expected output from the program.</w:t>
-            </w:r>
-          </w:p>
-        </w:tc>
-      </w:tr>
-      <w:tr>
-        <w:tc>
-          <w:tcPr>
-            <w:tcW w:w="3116" w:type="dxa"/>
-          </w:tcPr>
-          <w:p>
-            <w:r>
-              <w:t>l</w:t>
-            </w:r>
-            <w:r>
-              <w:t>ogn000-3</w:t>
-            </w:r>
-          </w:p>
-          <w:p>
-            <w:r>
-              <w:t>with000-16</w:t>
-            </w:r>
-          </w:p>
-          <w:p>
-            <w:r>
-              <w:t>tran000-7</w:t>
-            </w:r>
-          </w:p>
-          <w:p>
-            <w:r>
-              <w:t>payb000-14</w:t>
-            </w:r>
-          </w:p>
-          <w:p>
-            <w:r>
-              <w:t>depo000-7</w:t>
-            </w:r>
-          </w:p>
-          <w:p>
-            <w:r>
-              <w:t>crte000-6</w:t>
-            </w:r>
-          </w:p>
-          <w:p>
-            <w:r>
-              <w:t>delt000-6</w:t>
-            </w:r>
-          </w:p>
-          <w:p>
-            <w:r>
-              <w:t>dsbl000-016</w:t>
-            </w:r>
-          </w:p>
-          <w:p>
-            <w:r>
-              <w:t>enab000-4</w:t>
-            </w:r>
-          </w:p>
-          <w:p>
-            <w:r>
-              <w:t>chng000-4</w:t>
-            </w:r>
-          </w:p>
-          <w:p>
-            <w:r>
-              <w:t>logt000</w:t>
-            </w:r>
-          </w:p>
-        </w:tc>
-        <w:tc>
-          <w:tcPr>
-            <w:tcW w:w="3117" w:type="dxa"/>
-          </w:tcPr>
-          <w:p>
-            <w:r>
-              <w:t>The problem was that some of our test cases were failing because there was a</w:t>
-            </w:r>
-          </w:p>
-          <w:p>
-            <w:proofErr w:type="gramStart"/>
-            <w:r>
-              <w:t>double</w:t>
-            </w:r>
-            <w:proofErr w:type="gramEnd"/>
-            <w:r>
-              <w:t xml:space="preserve"> prompt at the end.</w:t>
-            </w:r>
-          </w:p>
-        </w:tc>
-        <w:tc>
-          <w:tcPr>
-            <w:tcW w:w="3117" w:type="dxa"/>
-          </w:tcPr>
-          <w:p>
-            <w:r>
-              <w:t>H</w:t>
-            </w:r>
-            <w:r>
-              <w:t>ave the loop terminate when end of file was found.</w:t>
-            </w:r>
-          </w:p>
-        </w:tc>
-      </w:tr>
-      <w:tr>
-        <w:tc>
-          <w:tcPr>
-            <w:tcW w:w="3116" w:type="dxa"/>
-          </w:tcPr>
-          <w:p>
-            <w:r>
-              <w:t>with012</w:t>
-            </w:r>
-          </w:p>
-          <w:p>
-            <w:r>
-              <w:t>payb010</w:t>
-            </w:r>
-          </w:p>
-          <w:p>
-            <w:r>
-              <w:t>dsbl00</w:t>
-            </w:r>
-            <w:r>
-              <w:t>6</w:t>
-            </w:r>
-          </w:p>
-        </w:tc>
-        <w:tc>
-          <w:tcPr>
-            <w:tcW w:w="3117" w:type="dxa"/>
-          </w:tcPr>
-          <w:p>
-            <w:r>
-              <w:t>Expected trans files are missing final logout</w:t>
-            </w:r>
-            <w:r>
-              <w:t>.</w:t>
-            </w:r>
-          </w:p>
-        </w:tc>
         <w:tc>
           <w:tcPr>
             <w:tcW w:w="3117" w:type="dxa"/>
@@ -340,73 +165,6 @@
             </w:r>
             <w:r>
               <w:t xml:space="preserve"> file</w:t>
-            </w:r>
-            <w:r>
-              <w:t>.</w:t>
-            </w:r>
-          </w:p>
-        </w:tc>
-      </w:tr>
-      <w:tr>
-        <w:tc>
-          <w:tcPr>
-            <w:tcW w:w="3116" w:type="dxa"/>
-          </w:tcPr>
-          <w:p>
-            <w:r>
-              <w:t>l</w:t>
-            </w:r>
-            <w:r>
-              <w:t>ogn000</w:t>
-            </w:r>
-            <w:r>
-              <w:t>-1</w:t>
-            </w:r>
-          </w:p>
-          <w:p>
-            <w:r>
-              <w:t>tran000</w:t>
-            </w:r>
-            <w:r>
-              <w:t>-3,6</w:t>
-            </w:r>
-          </w:p>
-          <w:p>
-            <w:r>
-              <w:t>depo000-2</w:t>
-            </w:r>
-          </w:p>
-          <w:p>
-            <w:r>
-              <w:t>crte000-4,6</w:t>
-            </w:r>
-          </w:p>
-          <w:p>
-            <w:r>
-              <w:t>dsbl000-005,14-16</w:t>
-            </w:r>
-          </w:p>
-        </w:tc>
-        <w:tc>
-          <w:tcPr>
-            <w:tcW w:w="3117" w:type="dxa"/>
-          </w:tcPr>
-          <w:p>
-            <w:r>
-              <w:t xml:space="preserve">Expected output </w:t>
-            </w:r>
-            <w:r>
-              <w:t>have extra characters such as spaces and carriage returns.</w:t>
-            </w:r>
-          </w:p>
-        </w:tc>
-        <w:tc>
-          <w:tcPr>
-            <w:tcW w:w="3117" w:type="dxa"/>
-          </w:tcPr>
-          <w:p>
-            <w:r>
-              <w:t>Edit expected outputs to remove extra characters</w:t>
             </w:r>
             <w:r>
               <w:t>.</w:t>
@@ -568,7 +326,6 @@
           </w:p>
           <w:p>
             <w:r>
-              <w:lastRenderedPageBreak/>
               <w:t>payb000-14</w:t>
             </w:r>
           </w:p>
@@ -614,7 +371,6 @@
           </w:tcPr>
           <w:p>
             <w:r>
-              <w:lastRenderedPageBreak/>
               <w:t>Input buffer overflow if the inputs are larger than expected</w:t>
             </w:r>
             <w:r>
@@ -632,10 +388,7 @@
             </w:r>
             <w:proofErr w:type="spellStart"/>
             <w:r>
-              <w:t>G</w:t>
-            </w:r>
-            <w:r>
-              <w:t>etString</w:t>
+              <w:t>GetString</w:t>
             </w:r>
             <w:proofErr w:type="spellEnd"/>
             <w:r>
@@ -679,7 +432,6 @@
           </w:tcPr>
           <w:p>
             <w:r>
-              <w:lastRenderedPageBreak/>
               <w:t>depo002—7</w:t>
             </w:r>
           </w:p>
@@ -951,7 +703,11 @@
               <w:t>Add if statement to limit max initial limit</w:t>
             </w:r>
             <w:r>
-              <w:t xml:space="preserve"> and surround with a try catch that will catch the exception thrown by the parse of the input if that input is not a number</w:t>
+              <w:t xml:space="preserve"> and surround with a try catch that will catch the </w:t>
+            </w:r>
+            <w:r>
+              <w:lastRenderedPageBreak/>
+              <w:t>exception thrown by the parse of the input if that input is not a number</w:t>
             </w:r>
             <w:r>
               <w:t>.</w:t>
@@ -966,17 +722,24 @@
           </w:tcPr>
           <w:p>
             <w:r>
-              <w:t>depo005</w:t>
-            </w:r>
-          </w:p>
-        </w:tc>
-        <w:tc>
-          <w:tcPr>
-            <w:tcW w:w="3117" w:type="dxa"/>
-          </w:tcPr>
-          <w:p>
-            <w:r>
-              <w:t>Expected transaction file contains 03 instead of 04 and s flag when it is not required</w:t>
+              <w:lastRenderedPageBreak/>
+              <w:t>d</w:t>
+            </w:r>
+            <w:r>
+              <w:t>epo</w:t>
+            </w:r>
+            <w:r>
+              <w:t>003</w:t>
+            </w:r>
+          </w:p>
+        </w:tc>
+        <w:tc>
+          <w:tcPr>
+            <w:tcW w:w="3117" w:type="dxa"/>
+          </w:tcPr>
+          <w:p>
+            <w:r>
+              <w:t>After a change from reading to a buffer, to the get double command the program was outputting values too small errors for non-numeric values</w:t>
             </w:r>
             <w:r>
               <w:t>.</w:t>
@@ -989,13 +752,15 @@
           </w:tcPr>
           <w:p>
             <w:r>
-              <w:t xml:space="preserve">Edit the </w:t>
-            </w:r>
-            <w:r>
-              <w:t>transaction file</w:t>
-            </w:r>
-            <w:r>
-              <w:t xml:space="preserve"> so it contains the proper transaction</w:t>
+              <w:t xml:space="preserve">I changed the implementation of </w:t>
+            </w:r>
+            <w:proofErr w:type="spellStart"/>
+            <w:r>
+              <w:t>GetDouble</w:t>
+            </w:r>
+            <w:proofErr w:type="spellEnd"/>
+            <w:r>
+              <w:t xml:space="preserve"> to use the exception throwing functions, and to return an error value when the number parse failed. Then removed the try/catch loop and had the program check for these error values</w:t>
             </w:r>
             <w:r>
               <w:t>.</w:t>
@@ -1010,23 +775,20 @@
           </w:tcPr>
           <w:p>
             <w:r>
-              <w:t>d</w:t>
-            </w:r>
-            <w:r>
-              <w:t>epo</w:t>
-            </w:r>
-            <w:r>
-              <w:t>003</w:t>
-            </w:r>
-          </w:p>
-        </w:tc>
-        <w:tc>
-          <w:tcPr>
-            <w:tcW w:w="3117" w:type="dxa"/>
-          </w:tcPr>
-          <w:p>
-            <w:r>
-              <w:t>After a change from reading to a buffer, to the get double command the program was outputting values too small errors for non-numeric values</w:t>
+              <w:t>p</w:t>
+            </w:r>
+            <w:r>
+              <w:t>ayb000</w:t>
+            </w:r>
+          </w:p>
+        </w:tc>
+        <w:tc>
+          <w:tcPr>
+            <w:tcW w:w="3117" w:type="dxa"/>
+          </w:tcPr>
+          <w:p>
+            <w:r>
+              <w:t>When admin uses pay bill it deducts from the pay bill limit</w:t>
             </w:r>
             <w:r>
               <w:t>.</w:t>
@@ -1039,259 +801,56 @@
           </w:tcPr>
           <w:p>
             <w:r>
-              <w:t xml:space="preserve">I changed the implementation of </w:t>
-            </w:r>
-            <w:proofErr w:type="spellStart"/>
-            <w:r>
-              <w:t>GetDouble</w:t>
-            </w:r>
-            <w:proofErr w:type="spellEnd"/>
-            <w:r>
-              <w:t xml:space="preserve"> to </w:t>
-            </w:r>
-            <w:r>
-              <w:t xml:space="preserve">use the </w:t>
-            </w:r>
-            <w:r>
-              <w:t>exception throwing functions, and to return</w:t>
-            </w:r>
-            <w:r>
-              <w:t xml:space="preserve"> an error value when the number </w:t>
-            </w:r>
-            <w:r>
-              <w:t>parse failed. Then removed</w:t>
-            </w:r>
-            <w:r>
-              <w:t xml:space="preserve"> the try/catch loop and had the </w:t>
-            </w:r>
-            <w:r>
-              <w:t>program check for these error values</w:t>
+              <w:t>Add if statement to check whether the transaction wa</w:t>
+            </w:r>
+            <w:r>
+              <w:t xml:space="preserve">s performed by </w:t>
+            </w:r>
+            <w:proofErr w:type="gramStart"/>
+            <w:r>
+              <w:t>a</w:t>
+            </w:r>
+            <w:proofErr w:type="gramEnd"/>
+            <w:r>
+              <w:t xml:space="preserve"> admin or a use.</w:t>
+            </w:r>
+          </w:p>
+        </w:tc>
+      </w:tr>
+      <w:tr>
+        <w:tc>
+          <w:tcPr>
+            <w:tcW w:w="3116" w:type="dxa"/>
+          </w:tcPr>
+          <w:p>
+            <w:r>
+              <w:t>payb001</w:t>
+            </w:r>
+            <w:r>
+              <w:t>,7</w:t>
+            </w:r>
+          </w:p>
+        </w:tc>
+        <w:tc>
+          <w:tcPr>
+            <w:tcW w:w="3117" w:type="dxa"/>
+          </w:tcPr>
+          <w:p>
+            <w:r>
+              <w:t>Accepting Incorrect company names</w:t>
             </w:r>
             <w:r>
               <w:t>.</w:t>
             </w:r>
           </w:p>
         </w:tc>
-      </w:tr>
-      <w:tr>
-        <w:tc>
-          <w:tcPr>
-            <w:tcW w:w="3116" w:type="dxa"/>
-          </w:tcPr>
-          <w:p>
-            <w:r>
-              <w:t>depo002</w:t>
-            </w:r>
-          </w:p>
-        </w:tc>
-        <w:tc>
-          <w:tcPr>
-            <w:tcW w:w="3117" w:type="dxa"/>
-          </w:tcPr>
-          <w:p>
-            <w:r>
-              <w:t>Output file does not take into account expected charges for user deposit</w:t>
-            </w:r>
-            <w:r>
-              <w:t>.</w:t>
-            </w:r>
-          </w:p>
-        </w:tc>
-        <w:tc>
-          <w:tcPr>
-            <w:tcW w:w="3117" w:type="dxa"/>
-          </w:tcPr>
-          <w:p>
-            <w:r>
-              <w:t>Change user output value to include fee</w:t>
-            </w:r>
-            <w:r>
-              <w:t>.</w:t>
-            </w:r>
-          </w:p>
-        </w:tc>
-      </w:tr>
-      <w:tr>
-        <w:tc>
-          <w:tcPr>
-            <w:tcW w:w="3116" w:type="dxa"/>
-          </w:tcPr>
-          <w:p>
-            <w:r>
-              <w:t>depo002</w:t>
-            </w:r>
-          </w:p>
-        </w:tc>
-        <w:tc>
-          <w:tcPr>
-            <w:tcW w:w="3117" w:type="dxa"/>
-          </w:tcPr>
-          <w:p>
-            <w:r>
-              <w:t>Certain test cases did not check account balance, and needed to account for</w:t>
-            </w:r>
-            <w:r>
-              <w:t xml:space="preserve"> </w:t>
-            </w:r>
-            <w:r>
-              <w:t>it.</w:t>
-            </w:r>
-          </w:p>
-        </w:tc>
-        <w:tc>
-          <w:tcPr>
-            <w:tcW w:w="3117" w:type="dxa"/>
-          </w:tcPr>
-          <w:p>
-            <w:r>
-              <w:t>Update the .out files to contain the balances.</w:t>
-            </w:r>
-          </w:p>
-        </w:tc>
-      </w:tr>
-      <w:tr>
-        <w:tc>
-          <w:tcPr>
-            <w:tcW w:w="3116" w:type="dxa"/>
-          </w:tcPr>
-          <w:p>
-            <w:bookmarkStart w:id="0" w:name="_GoBack"/>
-            <w:bookmarkEnd w:id="0"/>
-            <w:r>
-              <w:t>depo006</w:t>
-            </w:r>
-          </w:p>
-        </w:tc>
-        <w:tc>
-          <w:tcPr>
-            <w:tcW w:w="3117" w:type="dxa"/>
-          </w:tcPr>
-          <w:p>
-            <w:r>
-              <w:t xml:space="preserve">Transition file doesn’t contain the account </w:t>
-            </w:r>
-            <w:proofErr w:type="gramStart"/>
-            <w:r>
-              <w:t>fee’s</w:t>
-            </w:r>
-            <w:proofErr w:type="gramEnd"/>
-            <w:r>
-              <w:t>.</w:t>
-            </w:r>
-          </w:p>
-        </w:tc>
-        <w:tc>
-          <w:tcPr>
-            <w:tcW w:w="3117" w:type="dxa"/>
-          </w:tcPr>
-          <w:p>
-            <w:r>
-              <w:t xml:space="preserve">Add account </w:t>
-            </w:r>
-            <w:proofErr w:type="gramStart"/>
-            <w:r>
-              <w:t>fee’s</w:t>
-            </w:r>
-            <w:proofErr w:type="gramEnd"/>
-            <w:r>
-              <w:t xml:space="preserve"> </w:t>
-            </w:r>
-            <w:r>
-              <w:t>to the transaction file</w:t>
-            </w:r>
-            <w:r>
-              <w:t>.</w:t>
-            </w:r>
-          </w:p>
-        </w:tc>
-      </w:tr>
-      <w:tr>
-        <w:tc>
-          <w:tcPr>
-            <w:tcW w:w="3116" w:type="dxa"/>
-          </w:tcPr>
-          <w:p>
-            <w:r>
-              <w:t>p</w:t>
-            </w:r>
-            <w:r>
-              <w:t>ayb000</w:t>
-            </w:r>
-          </w:p>
-        </w:tc>
-        <w:tc>
-          <w:tcPr>
-            <w:tcW w:w="3117" w:type="dxa"/>
-          </w:tcPr>
-          <w:p>
-            <w:r>
-              <w:t>When admin uses pay bill it deducts from the pay bill limit</w:t>
-            </w:r>
-            <w:r>
-              <w:t>.</w:t>
-            </w:r>
-          </w:p>
-        </w:tc>
-        <w:tc>
-          <w:tcPr>
-            <w:tcW w:w="3117" w:type="dxa"/>
-          </w:tcPr>
-          <w:p>
-            <w:r>
-              <w:t>Add if statement to check whether the transaction wa</w:t>
-            </w:r>
-            <w:r>
-              <w:t xml:space="preserve">s performed by </w:t>
-            </w:r>
-            <w:proofErr w:type="gramStart"/>
-            <w:r>
-              <w:t>a</w:t>
-            </w:r>
-            <w:proofErr w:type="gramEnd"/>
-            <w:r>
-              <w:t xml:space="preserve"> admin or a use.</w:t>
-            </w:r>
-          </w:p>
-        </w:tc>
-      </w:tr>
-      <w:tr>
-        <w:tc>
-          <w:tcPr>
-            <w:tcW w:w="3116" w:type="dxa"/>
-          </w:tcPr>
-          <w:p>
-            <w:r>
-              <w:lastRenderedPageBreak/>
-              <w:t>payb001</w:t>
-            </w:r>
-            <w:r>
-              <w:t>,7</w:t>
-            </w:r>
-          </w:p>
-        </w:tc>
-        <w:tc>
-          <w:tcPr>
-            <w:tcW w:w="3117" w:type="dxa"/>
-          </w:tcPr>
-          <w:p>
-            <w:r>
-              <w:t>Accepting Incorrect company names</w:t>
-            </w:r>
-            <w:r>
-              <w:t>.</w:t>
-            </w:r>
-          </w:p>
-        </w:tc>
-        <w:tc>
-          <w:tcPr>
-            <w:tcW w:w="3117" w:type="dxa"/>
-          </w:tcPr>
-          <w:p>
-            <w:r>
-              <w:t>Add</w:t>
-            </w:r>
-            <w:r>
-              <w:t xml:space="preserve"> statements to reject transaction if company does not exist</w:t>
+        <w:tc>
+          <w:tcPr>
+            <w:tcW w:w="3117" w:type="dxa"/>
+          </w:tcPr>
+          <w:p>
+            <w:r>
+              <w:t>Add statements to reject transaction if company does not exist</w:t>
             </w:r>
             <w:r>
               <w:t>.</w:t>
@@ -1400,6 +959,599 @@
       </w:tr>
     </w:tbl>
     <w:p/>
+    <w:p>
+      <w:pPr>
+        <w:pStyle w:val="Heading1"/>
+      </w:pPr>
+      <w:r>
+        <w:t>Test Suite Errors</w:t>
+      </w:r>
+    </w:p>
+    <w:p>
+      <w:r>
+        <w:t>Some tests failed d</w:t>
+      </w:r>
+      <w:r>
+        <w:t>ue to erroneous test file input, rather than issues in the test code.</w:t>
+      </w:r>
+    </w:p>
+    <w:tbl>
+      <w:tblPr>
+        <w:tblStyle w:val="TableGrid"/>
+        <w:tblW w:w="0" w:type="auto"/>
+        <w:tblLook w:val="04A0" w:firstRow="1" w:lastRow="0" w:firstColumn="1" w:lastColumn="0" w:noHBand="0" w:noVBand="1"/>
+      </w:tblPr>
+      <w:tblGrid>
+        <w:gridCol w:w="3116"/>
+        <w:gridCol w:w="3117"/>
+        <w:gridCol w:w="3117"/>
+      </w:tblGrid>
+      <w:tr>
+        <w:tc>
+          <w:tcPr>
+            <w:tcW w:w="3116" w:type="dxa"/>
+          </w:tcPr>
+          <w:p>
+            <w:r>
+              <w:t>Test Failed</w:t>
+            </w:r>
+          </w:p>
+        </w:tc>
+        <w:tc>
+          <w:tcPr>
+            <w:tcW w:w="3117" w:type="dxa"/>
+          </w:tcPr>
+          <w:p>
+            <w:r>
+              <w:t>Problem</w:t>
+            </w:r>
+          </w:p>
+        </w:tc>
+        <w:tc>
+          <w:tcPr>
+            <w:tcW w:w="3117" w:type="dxa"/>
+          </w:tcPr>
+          <w:p>
+            <w:r>
+              <w:t>Fix</w:t>
+            </w:r>
+          </w:p>
+        </w:tc>
+      </w:tr>
+      <w:tr>
+        <w:tc>
+          <w:tcPr>
+            <w:tcW w:w="3116" w:type="dxa"/>
+          </w:tcPr>
+          <w:p>
+            <w:r>
+              <w:t>Logn000-003</w:t>
+            </w:r>
+          </w:p>
+          <w:p>
+            <w:r>
+              <w:t>with000-016</w:t>
+            </w:r>
+          </w:p>
+          <w:p>
+            <w:r>
+              <w:t>tran000-007</w:t>
+            </w:r>
+          </w:p>
+          <w:p>
+            <w:r>
+              <w:t>payb000-014</w:t>
+            </w:r>
+          </w:p>
+          <w:p>
+            <w:r>
+              <w:t>depo000-007</w:t>
+            </w:r>
+          </w:p>
+          <w:p>
+            <w:r>
+              <w:t>crte000-006</w:t>
+            </w:r>
+          </w:p>
+          <w:p>
+            <w:r>
+              <w:t>delt000-006</w:t>
+            </w:r>
+          </w:p>
+          <w:p>
+            <w:r>
+              <w:t>dsbl000-016</w:t>
+            </w:r>
+          </w:p>
+          <w:p>
+            <w:r>
+              <w:t>enab000-004</w:t>
+            </w:r>
+          </w:p>
+          <w:p>
+            <w:r>
+              <w:t>chng000-004</w:t>
+            </w:r>
+          </w:p>
+          <w:p>
+            <w:r>
+              <w:t>logt000</w:t>
+            </w:r>
+          </w:p>
+        </w:tc>
+        <w:tc>
+          <w:tcPr>
+            <w:tcW w:w="3117" w:type="dxa"/>
+          </w:tcPr>
+          <w:p>
+            <w:r>
+              <w:t>Expected output does not use the same language as the programs.</w:t>
+            </w:r>
+          </w:p>
+        </w:tc>
+        <w:tc>
+          <w:tcPr>
+            <w:tcW w:w="3117" w:type="dxa"/>
+          </w:tcPr>
+          <w:p>
+            <w:r>
+              <w:t>Edit language in the test so it will match expected output from the program.</w:t>
+            </w:r>
+          </w:p>
+        </w:tc>
+      </w:tr>
+      <w:tr>
+        <w:tc>
+          <w:tcPr>
+            <w:tcW w:w="3116" w:type="dxa"/>
+          </w:tcPr>
+          <w:p>
+            <w:r>
+              <w:t>logn000-3</w:t>
+            </w:r>
+          </w:p>
+          <w:p>
+            <w:r>
+              <w:t>with000-16</w:t>
+            </w:r>
+          </w:p>
+          <w:p>
+            <w:r>
+              <w:t>tran000-7</w:t>
+            </w:r>
+          </w:p>
+          <w:p>
+            <w:r>
+              <w:t>payb000-14</w:t>
+            </w:r>
+          </w:p>
+          <w:p>
+            <w:r>
+              <w:t>depo000-7</w:t>
+            </w:r>
+          </w:p>
+          <w:p>
+            <w:r>
+              <w:t>crte000-6</w:t>
+            </w:r>
+          </w:p>
+          <w:p>
+            <w:r>
+              <w:t>delt000-6</w:t>
+            </w:r>
+          </w:p>
+          <w:p>
+            <w:r>
+              <w:lastRenderedPageBreak/>
+              <w:t>dsbl000-016</w:t>
+            </w:r>
+          </w:p>
+          <w:p>
+            <w:r>
+              <w:t>enab000-4</w:t>
+            </w:r>
+          </w:p>
+          <w:p>
+            <w:r>
+              <w:t>chng000-4</w:t>
+            </w:r>
+          </w:p>
+          <w:p>
+            <w:r>
+              <w:t>logt000</w:t>
+            </w:r>
+          </w:p>
+        </w:tc>
+        <w:tc>
+          <w:tcPr>
+            <w:tcW w:w="3117" w:type="dxa"/>
+          </w:tcPr>
+          <w:p>
+            <w:r>
+              <w:lastRenderedPageBreak/>
+              <w:t>The problem was that some of our test cases were failing due to a</w:t>
+            </w:r>
+          </w:p>
+          <w:p>
+            <w:proofErr w:type="gramStart"/>
+            <w:r>
+              <w:t>double</w:t>
+            </w:r>
+            <w:proofErr w:type="gramEnd"/>
+            <w:r>
+              <w:t xml:space="preserve"> prompt at the end.</w:t>
+            </w:r>
+          </w:p>
+        </w:tc>
+        <w:tc>
+          <w:tcPr>
+            <w:tcW w:w="3117" w:type="dxa"/>
+          </w:tcPr>
+          <w:p>
+            <w:r>
+              <w:t>Ensure that there is no end of file newline on inputs.</w:t>
+            </w:r>
+          </w:p>
+        </w:tc>
+      </w:tr>
+      <w:tr>
+        <w:tc>
+          <w:tcPr>
+            <w:tcW w:w="3116" w:type="dxa"/>
+          </w:tcPr>
+          <w:p>
+            <w:r>
+              <w:lastRenderedPageBreak/>
+              <w:t>with012</w:t>
+            </w:r>
+          </w:p>
+          <w:p>
+            <w:r>
+              <w:t>payb010</w:t>
+            </w:r>
+          </w:p>
+          <w:p>
+            <w:r>
+              <w:t>dsbl006</w:t>
+            </w:r>
+          </w:p>
+        </w:tc>
+        <w:tc>
+          <w:tcPr>
+            <w:tcW w:w="3117" w:type="dxa"/>
+          </w:tcPr>
+          <w:p>
+            <w:r>
+              <w:t>Expected trans files are missing final logout.</w:t>
+            </w:r>
+          </w:p>
+        </w:tc>
+        <w:tc>
+          <w:tcPr>
+            <w:tcW w:w="3117" w:type="dxa"/>
+          </w:tcPr>
+          <w:p>
+            <w:r>
+              <w:t>Add final logout to the transaction file.</w:t>
+            </w:r>
+          </w:p>
+        </w:tc>
+      </w:tr>
+      <w:tr>
+        <w:tc>
+          <w:tcPr>
+            <w:tcW w:w="3116" w:type="dxa"/>
+          </w:tcPr>
+          <w:p>
+            <w:r>
+              <w:t>logn000-1</w:t>
+            </w:r>
+          </w:p>
+          <w:p>
+            <w:r>
+              <w:t>tran000-3,6</w:t>
+            </w:r>
+          </w:p>
+          <w:p>
+            <w:r>
+              <w:t>depo000-2</w:t>
+            </w:r>
+          </w:p>
+          <w:p>
+            <w:r>
+              <w:t>crte000-4,6</w:t>
+            </w:r>
+          </w:p>
+          <w:p>
+            <w:r>
+              <w:t>dsbl000-005,14-16</w:t>
+            </w:r>
+          </w:p>
+        </w:tc>
+        <w:tc>
+          <w:tcPr>
+            <w:tcW w:w="3117" w:type="dxa"/>
+          </w:tcPr>
+          <w:p>
+            <w:r>
+              <w:t>Expected output have extra characters such as spaces and carriage returns.</w:t>
+            </w:r>
+          </w:p>
+        </w:tc>
+        <w:tc>
+          <w:tcPr>
+            <w:tcW w:w="3117" w:type="dxa"/>
+          </w:tcPr>
+          <w:p>
+            <w:r>
+              <w:t>Edit expected outputs to remove extra characters.</w:t>
+            </w:r>
+          </w:p>
+        </w:tc>
+      </w:tr>
+      <w:tr>
+        <w:tc>
+          <w:tcPr>
+            <w:tcW w:w="3116" w:type="dxa"/>
+          </w:tcPr>
+          <w:p>
+            <w:r>
+              <w:t>logn000-3</w:t>
+            </w:r>
+          </w:p>
+          <w:p>
+            <w:r>
+              <w:t>with000-16</w:t>
+            </w:r>
+          </w:p>
+          <w:p>
+            <w:r>
+              <w:t>tran000-7</w:t>
+            </w:r>
+          </w:p>
+          <w:p>
+            <w:r>
+              <w:t>payb000-14</w:t>
+            </w:r>
+          </w:p>
+          <w:p>
+            <w:r>
+              <w:t>depo000-7</w:t>
+            </w:r>
+          </w:p>
+          <w:p>
+            <w:r>
+              <w:t>crte000-6</w:t>
+            </w:r>
+          </w:p>
+          <w:p>
+            <w:r>
+              <w:t>delt000-6</w:t>
+            </w:r>
+          </w:p>
+          <w:p>
+            <w:r>
+              <w:t>dsbl000-016</w:t>
+            </w:r>
+          </w:p>
+          <w:p>
+            <w:r>
+              <w:t>enab000-4</w:t>
+            </w:r>
+          </w:p>
+          <w:p>
+            <w:r>
+              <w:t>chng000-4</w:t>
+            </w:r>
+          </w:p>
+          <w:p>
+            <w:r>
+              <w:t>logt000</w:t>
+            </w:r>
+          </w:p>
+        </w:tc>
+        <w:tc>
+          <w:tcPr>
+            <w:tcW w:w="3117" w:type="dxa"/>
+          </w:tcPr>
+          <w:p>
+            <w:r>
+              <w:rPr>
+                <w:rFonts w:cs="Courier New"/>
+                <w:sz w:val="24"/>
+                <w:szCs w:val="24"/>
+              </w:rPr>
+              <w:t>When reading from input</w:t>
+            </w:r>
+            <w:r>
+              <w:rPr>
+                <w:rFonts w:cs="Courier New"/>
+                <w:sz w:val="24"/>
+                <w:szCs w:val="24"/>
+              </w:rPr>
+              <w:t xml:space="preserve"> file </w:t>
+            </w:r>
+            <w:proofErr w:type="spellStart"/>
+            <w:r>
+              <w:rPr>
+                <w:rFonts w:cs="Courier New"/>
+                <w:sz w:val="24"/>
+                <w:szCs w:val="24"/>
+              </w:rPr>
+              <w:t>efo</w:t>
+            </w:r>
+            <w:proofErr w:type="spellEnd"/>
+            <w:r>
+              <w:rPr>
+                <w:rFonts w:cs="Courier New"/>
+                <w:sz w:val="24"/>
+                <w:szCs w:val="24"/>
+              </w:rPr>
+              <w:t xml:space="preserve"> count as input</w:t>
+            </w:r>
+            <w:r>
+              <w:rPr>
+                <w:rFonts w:cs="Courier New"/>
+                <w:sz w:val="24"/>
+                <w:szCs w:val="24"/>
+              </w:rPr>
+              <w:t xml:space="preserve"> preventing program from closing.</w:t>
+            </w:r>
+          </w:p>
+        </w:tc>
+        <w:tc>
+          <w:tcPr>
+            <w:tcW w:w="3117" w:type="dxa"/>
+          </w:tcPr>
+          <w:p>
+            <w:r>
+              <w:t>Add output to prompt for a command to separate inputs.</w:t>
+            </w:r>
+          </w:p>
+        </w:tc>
+      </w:tr>
+      <w:tr>
+        <w:tc>
+          <w:tcPr>
+            <w:tcW w:w="3116" w:type="dxa"/>
+          </w:tcPr>
+          <w:p>
+            <w:r>
+              <w:t>depo005</w:t>
+            </w:r>
+          </w:p>
+        </w:tc>
+        <w:tc>
+          <w:tcPr>
+            <w:tcW w:w="3117" w:type="dxa"/>
+          </w:tcPr>
+          <w:p>
+            <w:r>
+              <w:t>Expected transaction file contains 03 instead of 04 and s flag when it is not required.</w:t>
+            </w:r>
+          </w:p>
+        </w:tc>
+        <w:tc>
+          <w:tcPr>
+            <w:tcW w:w="3117" w:type="dxa"/>
+          </w:tcPr>
+          <w:p>
+            <w:r>
+              <w:t>Edit the transaction file so it contains the proper transaction.</w:t>
+            </w:r>
+          </w:p>
+        </w:tc>
+      </w:tr>
+      <w:tr>
+        <w:tc>
+          <w:tcPr>
+            <w:tcW w:w="3116" w:type="dxa"/>
+          </w:tcPr>
+          <w:p>
+            <w:r>
+              <w:t>depo002</w:t>
+            </w:r>
+          </w:p>
+        </w:tc>
+        <w:tc>
+          <w:tcPr>
+            <w:tcW w:w="3117" w:type="dxa"/>
+          </w:tcPr>
+          <w:p>
+            <w:r>
+              <w:t>Output file does not take into account expected charges for user deposit.</w:t>
+            </w:r>
+          </w:p>
+        </w:tc>
+        <w:tc>
+          <w:tcPr>
+            <w:tcW w:w="3117" w:type="dxa"/>
+          </w:tcPr>
+          <w:p>
+            <w:r>
+              <w:t>Change user output value to include fee.</w:t>
+            </w:r>
+          </w:p>
+        </w:tc>
+      </w:tr>
+      <w:tr>
+        <w:tc>
+          <w:tcPr>
+            <w:tcW w:w="3116" w:type="dxa"/>
+          </w:tcPr>
+          <w:p>
+            <w:r>
+              <w:t>depo002</w:t>
+            </w:r>
+          </w:p>
+        </w:tc>
+        <w:tc>
+          <w:tcPr>
+            <w:tcW w:w="3117" w:type="dxa"/>
+          </w:tcPr>
+          <w:p>
+            <w:r>
+              <w:t>Certain test cases did not check account balance, and needed to account for it.</w:t>
+            </w:r>
+          </w:p>
+        </w:tc>
+        <w:tc>
+          <w:tcPr>
+            <w:tcW w:w="3117" w:type="dxa"/>
+          </w:tcPr>
+          <w:p>
+            <w:r>
+              <w:t>Update the .out files to contain the balances.</w:t>
+            </w:r>
+          </w:p>
+        </w:tc>
+      </w:tr>
+      <w:tr>
+        <w:tc>
+          <w:tcPr>
+            <w:tcW w:w="3116" w:type="dxa"/>
+          </w:tcPr>
+          <w:p>
+            <w:r>
+              <w:t>depo006</w:t>
+            </w:r>
+          </w:p>
+        </w:tc>
+        <w:tc>
+          <w:tcPr>
+            <w:tcW w:w="3117" w:type="dxa"/>
+          </w:tcPr>
+          <w:p>
+            <w:r>
+              <w:t xml:space="preserve">Transition file </w:t>
+            </w:r>
+            <w:r>
+              <w:t>doesn’t contain the account fee</w:t>
+            </w:r>
+            <w:r>
+              <w:t>s.</w:t>
+            </w:r>
+          </w:p>
+        </w:tc>
+        <w:tc>
+          <w:tcPr>
+            <w:tcW w:w="3117" w:type="dxa"/>
+          </w:tcPr>
+          <w:p>
+            <w:r>
+              <w:t>Add account fee</w:t>
+            </w:r>
+            <w:r>
+              <w:t>s to the transaction file.</w:t>
+            </w:r>
+          </w:p>
+        </w:tc>
+      </w:tr>
+    </w:tbl>
+    <w:p>
+      <w:bookmarkStart w:id="0" w:name="_GoBack"/>
+      <w:bookmarkEnd w:id="0"/>
+    </w:p>
     <w:sectPr>
       <w:pgSz w:w="12240" w:h="15840"/>
       <w:pgMar w:top="1440" w:right="1440" w:bottom="1440" w:left="1440" w:header="720" w:footer="720" w:gutter="0"/>
@@ -1804,6 +1956,27 @@
     <w:name w:val="Normal"/>
     <w:qFormat/>
   </w:style>
+  <w:style w:type="paragraph" w:styleId="Heading1">
+    <w:name w:val="heading 1"/>
+    <w:basedOn w:val="Normal"/>
+    <w:next w:val="Normal"/>
+    <w:link w:val="Heading1Char"/>
+    <w:uiPriority w:val="9"/>
+    <w:qFormat/>
+    <w:rsid w:val="005C32E7"/>
+    <w:pPr>
+      <w:keepNext/>
+      <w:keepLines/>
+      <w:spacing w:before="240" w:after="0"/>
+      <w:outlineLvl w:val="0"/>
+    </w:pPr>
+    <w:rPr>
+      <w:rFonts w:asciiTheme="majorHAnsi" w:eastAsiaTheme="majorEastAsia" w:hAnsiTheme="majorHAnsi" w:cstheme="majorBidi"/>
+      <w:color w:val="2E74B5" w:themeColor="accent1" w:themeShade="BF"/>
+      <w:sz w:val="32"/>
+      <w:szCs w:val="32"/>
+    </w:rPr>
+  </w:style>
   <w:style w:type="character" w:default="1" w:styleId="DefaultParagraphFont">
     <w:name w:val="Default Paragraph Font"/>
     <w:uiPriority w:val="1"/>
@@ -1849,6 +2022,19 @@
         <w:insideV w:val="single" w:sz="4" w:space="0" w:color="auto"/>
       </w:tblBorders>
     </w:tblPr>
+  </w:style>
+  <w:style w:type="character" w:customStyle="1" w:styleId="Heading1Char">
+    <w:name w:val="Heading 1 Char"/>
+    <w:basedOn w:val="DefaultParagraphFont"/>
+    <w:link w:val="Heading1"/>
+    <w:uiPriority w:val="9"/>
+    <w:rsid w:val="005C32E7"/>
+    <w:rPr>
+      <w:rFonts w:asciiTheme="majorHAnsi" w:eastAsiaTheme="majorEastAsia" w:hAnsiTheme="majorHAnsi" w:cstheme="majorBidi"/>
+      <w:color w:val="2E74B5" w:themeColor="accent1" w:themeShade="BF"/>
+      <w:sz w:val="32"/>
+      <w:szCs w:val="32"/>
+    </w:rPr>
   </w:style>
 </w:styles>
 </file>

</xml_diff>

<commit_message>
Added test cases from my diary
</commit_message>
<xml_diff>
--- a/project/FailureLog.docx
+++ b/project/FailureLog.docx
@@ -94,23 +94,7 @@
           </w:tcPr>
           <w:p>
             <w:r>
-              <w:t xml:space="preserve">Added while loop condition to close when </w:t>
-            </w:r>
-            <w:proofErr w:type="spellStart"/>
-            <w:r>
-              <w:t>std</w:t>
-            </w:r>
-            <w:proofErr w:type="spellEnd"/>
-            <w:r>
-              <w:t>::</w:t>
-            </w:r>
-            <w:proofErr w:type="spellStart"/>
-            <w:r>
-              <w:t>cin</w:t>
-            </w:r>
-            <w:proofErr w:type="spellEnd"/>
-            <w:r>
-              <w:t xml:space="preserve"> reaches EOF.</w:t>
+              <w:t>Added while loop condition to close when std::cin reaches EOF.</w:t>
             </w:r>
           </w:p>
         </w:tc>
@@ -252,18 +236,8 @@
                 <w:sz w:val="24"/>
                 <w:szCs w:val="24"/>
               </w:rPr>
-              <w:t xml:space="preserve"> file </w:t>
-            </w:r>
-            <w:proofErr w:type="spellStart"/>
-            <w:r>
-              <w:rPr>
-                <w:rFonts w:cs="Courier New"/>
-                <w:sz w:val="24"/>
-                <w:szCs w:val="24"/>
-              </w:rPr>
-              <w:t>efo</w:t>
-            </w:r>
-            <w:proofErr w:type="spellEnd"/>
+              <w:t xml:space="preserve"> file eof</w:t>
+            </w:r>
             <w:r>
               <w:rPr>
                 <w:rFonts w:cs="Courier New"/>
@@ -384,31 +358,7 @@
           </w:tcPr>
           <w:p>
             <w:r>
-              <w:t xml:space="preserve">Use </w:t>
-            </w:r>
-            <w:proofErr w:type="spellStart"/>
-            <w:r>
-              <w:t>GetString</w:t>
-            </w:r>
-            <w:proofErr w:type="spellEnd"/>
-            <w:r>
-              <w:t xml:space="preserve">, </w:t>
-            </w:r>
-            <w:proofErr w:type="spellStart"/>
-            <w:r>
-              <w:t>GetInteger</w:t>
-            </w:r>
-            <w:proofErr w:type="spellEnd"/>
-            <w:r>
-              <w:t xml:space="preserve">, and </w:t>
-            </w:r>
-            <w:proofErr w:type="spellStart"/>
-            <w:r>
-              <w:t>GetDouble</w:t>
-            </w:r>
-            <w:proofErr w:type="spellEnd"/>
-            <w:r>
-              <w:t xml:space="preserve"> functions</w:t>
+              <w:t>Use GetString, GetInteger, and GetDouble functions</w:t>
             </w:r>
             <w:r>
               <w:t xml:space="preserve"> instead of using </w:t>
@@ -752,15 +702,7 @@
           </w:tcPr>
           <w:p>
             <w:r>
-              <w:t xml:space="preserve">I changed the implementation of </w:t>
-            </w:r>
-            <w:proofErr w:type="spellStart"/>
-            <w:r>
-              <w:t>GetDouble</w:t>
-            </w:r>
-            <w:proofErr w:type="spellEnd"/>
-            <w:r>
-              <w:t xml:space="preserve"> to use the exception throwing functions, and to return an error value when the number parse failed. Then removed the try/catch loop and had the program check for these error values</w:t>
+              <w:t>I changed the implementation of GetDouble to use the exception throwing functions, and to return an error value when the number parse failed. Then removed the try/catch loop and had the program check for these error values</w:t>
             </w:r>
             <w:r>
               <w:t>.</w:t>
@@ -804,13 +746,11 @@
               <w:t>Add if statement to check whether the transaction wa</w:t>
             </w:r>
             <w:r>
-              <w:t xml:space="preserve">s performed by </w:t>
-            </w:r>
-            <w:proofErr w:type="gramStart"/>
-            <w:r>
-              <w:t>a</w:t>
-            </w:r>
-            <w:proofErr w:type="gramEnd"/>
+              <w:t>s performed by a</w:t>
+            </w:r>
+            <w:r>
+              <w:t>n</w:t>
+            </w:r>
             <w:r>
               <w:t xml:space="preserve"> admin or a use.</w:t>
             </w:r>
@@ -921,6 +861,11 @@
               <w:t>008</w:t>
             </w:r>
           </w:p>
+          <w:p>
+            <w:r>
+              <w:t>depo006</w:t>
+            </w:r>
+          </w:p>
         </w:tc>
         <w:tc>
           <w:tcPr>
@@ -941,18 +886,703 @@
           </w:tcPr>
           <w:p>
             <w:r>
-              <w:t xml:space="preserve">Split up </w:t>
-            </w:r>
-            <w:proofErr w:type="spellStart"/>
-            <w:r>
-              <w:t>PushTrasactionRecord</w:t>
-            </w:r>
-            <w:proofErr w:type="spellEnd"/>
-            <w:r>
-              <w:t xml:space="preserve"> calls into two one for amount the other for transaction fees</w:t>
+              <w:t>Split up PushTrasactionRecord calls into two one for amount the other for transaction fees</w:t>
             </w:r>
             <w:r>
               <w:t>.</w:t>
+            </w:r>
+          </w:p>
+        </w:tc>
+      </w:tr>
+      <w:tr>
+        <w:tc>
+          <w:tcPr>
+            <w:tcW w:w="3116" w:type="dxa"/>
+          </w:tcPr>
+          <w:p>
+            <w:r>
+              <w:t>enab004</w:t>
+            </w:r>
+          </w:p>
+          <w:p>
+            <w:r>
+              <w:t>with011</w:t>
+            </w:r>
+          </w:p>
+        </w:tc>
+        <w:tc>
+          <w:tcPr>
+            <w:tcW w:w="3117" w:type="dxa"/>
+          </w:tcPr>
+          <w:p>
+            <w:r>
+              <w:t>Found that withdrawal by admins deducts from withdrawal limit</w:t>
+            </w:r>
+          </w:p>
+        </w:tc>
+        <w:tc>
+          <w:tcPr>
+            <w:tcW w:w="3117" w:type="dxa"/>
+          </w:tcPr>
+          <w:p>
+            <w:r>
+              <w:t>Add statem</w:t>
+            </w:r>
+            <w:r>
+              <w:t>e</w:t>
+            </w:r>
+            <w:r>
+              <w:t>nts to check if current session is admin before deducting from limit.</w:t>
+            </w:r>
+          </w:p>
+        </w:tc>
+      </w:tr>
+      <w:tr>
+        <w:tc>
+          <w:tcPr>
+            <w:tcW w:w="3116" w:type="dxa"/>
+          </w:tcPr>
+          <w:p>
+            <w:r>
+              <w:t>payb000</w:t>
+            </w:r>
+          </w:p>
+          <w:p>
+            <w:r>
+              <w:t>tran003</w:t>
+            </w:r>
+          </w:p>
+        </w:tc>
+        <w:tc>
+          <w:tcPr>
+            <w:tcW w:w="3117" w:type="dxa"/>
+          </w:tcPr>
+          <w:p>
+            <w:r>
+              <w:t>Transaction file pushed transaction charge of 0 when admin</w:t>
+            </w:r>
+          </w:p>
+        </w:tc>
+        <w:tc>
+          <w:tcPr>
+            <w:tcW w:w="3117" w:type="dxa"/>
+          </w:tcPr>
+          <w:p>
+            <w:r>
+              <w:t>Add statements to check whether current session is admin before adding the transaction code to buffer.</w:t>
+            </w:r>
+          </w:p>
+        </w:tc>
+      </w:tr>
+      <w:tr>
+        <w:tc>
+          <w:tcPr>
+            <w:tcW w:w="3116" w:type="dxa"/>
+          </w:tcPr>
+          <w:p/>
+          <w:p>
+            <w:r>
+              <w:t>payb001</w:t>
+            </w:r>
+          </w:p>
+        </w:tc>
+        <w:tc>
+          <w:tcPr>
+            <w:tcW w:w="3117" w:type="dxa"/>
+          </w:tcPr>
+          <w:p>
+            <w:r>
+              <w:t xml:space="preserve">Found that </w:t>
+            </w:r>
+            <w:r>
+              <w:t>errors printed by paybill were not specific e.g. “COMPANY NAME IS INVALID” rather than  “IS NOT A VALID COMPANY NAME”, “IS NOT TWO CHARACTERS”</w:t>
+            </w:r>
+          </w:p>
+        </w:tc>
+        <w:tc>
+          <w:tcPr>
+            <w:tcW w:w="3117" w:type="dxa"/>
+          </w:tcPr>
+          <w:p>
+            <w:r>
+              <w:t>Added different error messages for different errors.</w:t>
+            </w:r>
+          </w:p>
+        </w:tc>
+      </w:tr>
+      <w:tr>
+        <w:tc>
+          <w:tcPr>
+            <w:tcW w:w="3116" w:type="dxa"/>
+          </w:tcPr>
+          <w:p/>
+          <w:p>
+            <w:r>
+              <w:t>payb003</w:t>
+            </w:r>
+          </w:p>
+        </w:tc>
+        <w:tc>
+          <w:tcPr>
+            <w:tcW w:w="3117" w:type="dxa"/>
+          </w:tcPr>
+          <w:p>
+            <w:r>
+              <w:t>Found that negative inputs were accepted.</w:t>
+            </w:r>
+          </w:p>
+        </w:tc>
+        <w:tc>
+          <w:tcPr>
+            <w:tcW w:w="3117" w:type="dxa"/>
+          </w:tcPr>
+          <w:p>
+            <w:r>
+              <w:t>Added checking for inputs below zero.</w:t>
+            </w:r>
+          </w:p>
+        </w:tc>
+      </w:tr>
+      <w:tr>
+        <w:tc>
+          <w:tcPr>
+            <w:tcW w:w="3116" w:type="dxa"/>
+          </w:tcPr>
+          <w:p/>
+          <w:p>
+            <w:r>
+              <w:t>payb007</w:t>
+            </w:r>
+          </w:p>
+        </w:tc>
+        <w:tc>
+          <w:tcPr>
+            <w:tcW w:w="3117" w:type="dxa"/>
+          </w:tcPr>
+          <w:p>
+            <w:r>
+              <w:t>Found that paybill limit encumbered admins.</w:t>
+            </w:r>
+          </w:p>
+        </w:tc>
+        <w:tc>
+          <w:tcPr>
+            <w:tcW w:w="3117" w:type="dxa"/>
+          </w:tcPr>
+          <w:p>
+            <w:r>
+              <w:t>Added standard mode</w:t>
+            </w:r>
+            <w:r>
+              <w:t xml:space="preserve"> condition to the limit check.</w:t>
+            </w:r>
+          </w:p>
+        </w:tc>
+      </w:tr>
+      <w:tr>
+        <w:tc>
+          <w:tcPr>
+            <w:tcW w:w="3116" w:type="dxa"/>
+          </w:tcPr>
+          <w:p/>
+          <w:p>
+            <w:pPr>
+              <w:tabs>
+                <w:tab w:val="right" w:pos="2900"/>
+              </w:tabs>
+            </w:pPr>
+            <w:r>
+              <w:t>payb012</w:t>
+            </w:r>
+            <w:r>
+              <w:tab/>
+            </w:r>
+          </w:p>
+          <w:p>
+            <w:pPr>
+              <w:tabs>
+                <w:tab w:val="right" w:pos="2900"/>
+              </w:tabs>
+            </w:pPr>
+            <w:r>
+              <w:t>with014</w:t>
+            </w:r>
+            <w:bookmarkStart w:id="0" w:name="_GoBack"/>
+            <w:bookmarkEnd w:id="0"/>
+          </w:p>
+        </w:tc>
+        <w:tc>
+          <w:tcPr>
+            <w:tcW w:w="3117" w:type="dxa"/>
+          </w:tcPr>
+          <w:p>
+            <w:r>
+              <w:t>Found that rounding error was preventing a transaction resulting in a balance of 0</w:t>
+            </w:r>
+          </w:p>
+        </w:tc>
+        <w:tc>
+          <w:tcPr>
+            <w:tcW w:w="3117" w:type="dxa"/>
+          </w:tcPr>
+          <w:p>
+            <w:r>
+              <w:t>Only rejected transaction when balance would become &lt;=-0.01 and reset balance to 0.</w:t>
+            </w:r>
+          </w:p>
+        </w:tc>
+      </w:tr>
+      <w:tr>
+        <w:tc>
+          <w:tcPr>
+            <w:tcW w:w="3116" w:type="dxa"/>
+          </w:tcPr>
+          <w:p>
+            <w:r>
+              <w:t>depo006</w:t>
+            </w:r>
+          </w:p>
+        </w:tc>
+        <w:tc>
+          <w:tcPr>
+            <w:tcW w:w="3117" w:type="dxa"/>
+          </w:tcPr>
+          <w:p>
+            <w:r>
+              <w:t>Found that all company names passed.</w:t>
+            </w:r>
+          </w:p>
+        </w:tc>
+        <w:tc>
+          <w:tcPr>
+            <w:tcW w:w="3117" w:type="dxa"/>
+          </w:tcPr>
+          <w:p>
+            <w:r>
+              <w:t>Added checking for company names in system.</w:t>
+            </w:r>
+          </w:p>
+        </w:tc>
+      </w:tr>
+      <w:tr>
+        <w:tc>
+          <w:tcPr>
+            <w:tcW w:w="3116" w:type="dxa"/>
+          </w:tcPr>
+          <w:p>
+            <w:r>
+              <w:lastRenderedPageBreak/>
+              <w:t>depo006</w:t>
+            </w:r>
+          </w:p>
+        </w:tc>
+        <w:tc>
+          <w:tcPr>
+            <w:tcW w:w="3117" w:type="dxa"/>
+          </w:tcPr>
+          <w:p>
+            <w:r>
+              <w:t>Found that company existence was returning flipped</w:t>
+            </w:r>
+          </w:p>
+        </w:tc>
+        <w:tc>
+          <w:tcPr>
+            <w:tcW w:w="3117" w:type="dxa"/>
+          </w:tcPr>
+          <w:p>
+            <w:r>
+              <w:t>Changed check from == to !=</w:t>
+            </w:r>
+          </w:p>
+        </w:tc>
+      </w:tr>
+      <w:tr>
+        <w:tc>
+          <w:tcPr>
+            <w:tcW w:w="3116" w:type="dxa"/>
+          </w:tcPr>
+          <w:p>
+            <w:r>
+              <w:t>depo007</w:t>
+            </w:r>
+          </w:p>
+        </w:tc>
+        <w:tc>
+          <w:tcPr>
+            <w:tcW w:w="3117" w:type="dxa"/>
+          </w:tcPr>
+          <w:p>
+            <w:r>
+              <w:t>Found that negative balances were being printed</w:t>
+            </w:r>
+          </w:p>
+        </w:tc>
+        <w:tc>
+          <w:tcPr>
+            <w:tcW w:w="3117" w:type="dxa"/>
+          </w:tcPr>
+          <w:p>
+            <w:r>
+              <w:t>Added assertion to print function, and set printout to be an absolute value.</w:t>
+            </w:r>
+          </w:p>
+        </w:tc>
+      </w:tr>
+      <w:tr>
+        <w:tc>
+          <w:tcPr>
+            <w:tcW w:w="3116" w:type="dxa"/>
+          </w:tcPr>
+          <w:p>
+            <w:r>
+              <w:t>depo007</w:t>
+            </w:r>
+          </w:p>
+        </w:tc>
+        <w:tc>
+          <w:tcPr>
+            <w:tcW w:w="3117" w:type="dxa"/>
+          </w:tcPr>
+          <w:p>
+            <w:r>
+              <w:t>Found that held funds were factored into sufficient balance check</w:t>
+            </w:r>
+          </w:p>
+        </w:tc>
+        <w:tc>
+          <w:tcPr>
+            <w:tcW w:w="3117" w:type="dxa"/>
+          </w:tcPr>
+          <w:p>
+            <w:r>
+              <w:t>Removed amount term from check</w:t>
+            </w:r>
+          </w:p>
+        </w:tc>
+      </w:tr>
+      <w:tr>
+        <w:tc>
+          <w:tcPr>
+            <w:tcW w:w="3116" w:type="dxa"/>
+          </w:tcPr>
+          <w:p>
+            <w:r>
+              <w:t>tran001</w:t>
+            </w:r>
+          </w:p>
+        </w:tc>
+        <w:tc>
+          <w:tcPr>
+            <w:tcW w:w="3117" w:type="dxa"/>
+          </w:tcPr>
+          <w:p>
+            <w:r>
+              <w:t>Found that error message was not specific about the self-transfer state.</w:t>
+            </w:r>
+          </w:p>
+        </w:tc>
+        <w:tc>
+          <w:tcPr>
+            <w:tcW w:w="3117" w:type="dxa"/>
+          </w:tcPr>
+          <w:p>
+            <w:r>
+              <w:t>Created new else if clause that would print the error message.</w:t>
+            </w:r>
+          </w:p>
+        </w:tc>
+      </w:tr>
+      <w:tr>
+        <w:tc>
+          <w:tcPr>
+            <w:tcW w:w="3116" w:type="dxa"/>
+          </w:tcPr>
+          <w:p>
+            <w:r>
+              <w:t>tran001</w:t>
+            </w:r>
+          </w:p>
+        </w:tc>
+        <w:tc>
+          <w:tcPr>
+            <w:tcW w:w="3117" w:type="dxa"/>
+          </w:tcPr>
+          <w:p>
+            <w:r>
+              <w:t>Realized that accounts could not transfer to themselves.</w:t>
+            </w:r>
+          </w:p>
+        </w:tc>
+        <w:tc>
+          <w:tcPr>
+            <w:tcW w:w="3117" w:type="dxa"/>
+          </w:tcPr>
+          <w:p>
+            <w:r>
+              <w:t>Created new test case (tran008) for this scenario, and passed it.</w:t>
+            </w:r>
+          </w:p>
+        </w:tc>
+      </w:tr>
+      <w:tr>
+        <w:tc>
+          <w:tcPr>
+            <w:tcW w:w="3116" w:type="dxa"/>
+          </w:tcPr>
+          <w:p>
+            <w:r>
+              <w:t>tran002</w:t>
+            </w:r>
+          </w:p>
+        </w:tc>
+        <w:tc>
+          <w:tcPr>
+            <w:tcW w:w="3117" w:type="dxa"/>
+          </w:tcPr>
+          <w:p>
+            <w:r>
+              <w:t>Found that zero dollars was accepted.</w:t>
+            </w:r>
+          </w:p>
+        </w:tc>
+        <w:tc>
+          <w:tcPr>
+            <w:tcW w:w="3117" w:type="dxa"/>
+          </w:tcPr>
+          <w:p>
+            <w:r>
+              <w:t>Added check for zero dollars in transfer function.</w:t>
+            </w:r>
+          </w:p>
+        </w:tc>
+      </w:tr>
+      <w:tr>
+        <w:tc>
+          <w:tcPr>
+            <w:tcW w:w="3116" w:type="dxa"/>
+          </w:tcPr>
+          <w:p>
+            <w:r>
+              <w:t>tran005</w:t>
+            </w:r>
+          </w:p>
+        </w:tc>
+        <w:tc>
+          <w:tcPr>
+            <w:tcW w:w="3117" w:type="dxa"/>
+          </w:tcPr>
+          <w:p>
+            <w:r>
+              <w:t>Failed because output had things like 1001&gt;1000</w:t>
+            </w:r>
+          </w:p>
+        </w:tc>
+        <w:tc>
+          <w:tcPr>
+            <w:tcW w:w="3117" w:type="dxa"/>
+          </w:tcPr>
+          <w:p>
+            <w:r>
+              <w:t>Removed forgotten code injection from transfer function.</w:t>
+            </w:r>
+          </w:p>
+        </w:tc>
+      </w:tr>
+      <w:tr>
+        <w:tc>
+          <w:tcPr>
+            <w:tcW w:w="3116" w:type="dxa"/>
+          </w:tcPr>
+          <w:p>
+            <w:r>
+              <w:t>tran006</w:t>
+            </w:r>
+          </w:p>
+        </w:tc>
+        <w:tc>
+          <w:tcPr>
+            <w:tcW w:w="3117" w:type="dxa"/>
+          </w:tcPr>
+          <w:p>
+            <w:r>
+              <w:t>Found that character values were not rejected</w:t>
+            </w:r>
+          </w:p>
+        </w:tc>
+        <w:tc>
+          <w:tcPr>
+            <w:tcW w:w="3117" w:type="dxa"/>
+          </w:tcPr>
+          <w:p>
+            <w:r>
+              <w:t>Added check to reject these &amp; a</w:t>
+            </w:r>
+            <w:r>
+              <w:t>dded standardized currency checks (format_check.cpp &amp; .h)</w:t>
+            </w:r>
+            <w:r>
+              <w:t xml:space="preserve"> and implemented throughout commands.cc</w:t>
+            </w:r>
+          </w:p>
+        </w:tc>
+      </w:tr>
+      <w:tr>
+        <w:tc>
+          <w:tcPr>
+            <w:tcW w:w="3116" w:type="dxa"/>
+          </w:tcPr>
+          <w:p>
+            <w:r>
+              <w:t>None</w:t>
+            </w:r>
+          </w:p>
+        </w:tc>
+        <w:tc>
+          <w:tcPr>
+            <w:tcW w:w="3117" w:type="dxa"/>
+          </w:tcPr>
+          <w:p>
+            <w:r>
+              <w:t>While checking a requirement on #requirements, realized that there was no test cases to prevent maximum balance from being exceeded through accumulation.</w:t>
+            </w:r>
+          </w:p>
+        </w:tc>
+        <w:tc>
+          <w:tcPr>
+            <w:tcW w:w="3117" w:type="dxa"/>
+          </w:tcPr>
+          <w:p>
+            <w:r>
+              <w:t>Added test cases trans009 and depo008 and then added check statements to pass them.</w:t>
+            </w:r>
+          </w:p>
+        </w:tc>
+      </w:tr>
+      <w:tr>
+        <w:tc>
+          <w:tcPr>
+            <w:tcW w:w="3116" w:type="dxa"/>
+          </w:tcPr>
+          <w:p>
+            <w:r>
+              <w:t>with000</w:t>
+            </w:r>
+          </w:p>
+        </w:tc>
+        <w:tc>
+          <w:tcPr>
+            <w:tcW w:w="3117" w:type="dxa"/>
+          </w:tcPr>
+          <w:p>
+            <w:r>
+              <w:t>Found that program asked for withdrawal amount before rejecting account.</w:t>
+            </w:r>
+          </w:p>
+        </w:tc>
+        <w:tc>
+          <w:tcPr>
+            <w:tcW w:w="3117" w:type="dxa"/>
+          </w:tcPr>
+          <w:p>
+            <w:r>
+              <w:t>Put check before prompt for withdrawal amount.</w:t>
+            </w:r>
+          </w:p>
+        </w:tc>
+      </w:tr>
+      <w:tr>
+        <w:tc>
+          <w:tcPr>
+            <w:tcW w:w="3116" w:type="dxa"/>
+          </w:tcPr>
+          <w:p>
+            <w:r>
+              <w:t>with003</w:t>
+            </w:r>
+          </w:p>
+        </w:tc>
+        <w:tc>
+          <w:tcPr>
+            <w:tcW w:w="3117" w:type="dxa"/>
+          </w:tcPr>
+          <w:p>
+            <w:r>
+              <w:t>Found that program was not as specific about invalid symbols as the expected output.</w:t>
+            </w:r>
+          </w:p>
+        </w:tc>
+        <w:tc>
+          <w:tcPr>
+            <w:tcW w:w="3117" w:type="dxa"/>
+          </w:tcPr>
+          <w:p>
+            <w:r>
+              <w:t>Added additional error messages for $ and ,</w:t>
+            </w:r>
+          </w:p>
+        </w:tc>
+      </w:tr>
+      <w:tr>
+        <w:tc>
+          <w:tcPr>
+            <w:tcW w:w="3116" w:type="dxa"/>
+          </w:tcPr>
+          <w:p>
+            <w:r>
+              <w:t>with007</w:t>
+            </w:r>
+          </w:p>
+        </w:tc>
+        <w:tc>
+          <w:tcPr>
+            <w:tcW w:w="3117" w:type="dxa"/>
+          </w:tcPr>
+          <w:p>
+            <w:r>
+              <w:t>Found that withdrawal did not check limit.</w:t>
+            </w:r>
+          </w:p>
+        </w:tc>
+        <w:tc>
+          <w:tcPr>
+            <w:tcW w:w="3117" w:type="dxa"/>
+          </w:tcPr>
+          <w:p>
+            <w:r>
+              <w:t>Changed to reject transaction when withdrawal limit was breached.</w:t>
+            </w:r>
+          </w:p>
+        </w:tc>
+      </w:tr>
+      <w:tr>
+        <w:tc>
+          <w:tcPr>
+            <w:tcW w:w="3116" w:type="dxa"/>
+          </w:tcPr>
+          <w:p>
+            <w:r>
+              <w:t>with011</w:t>
+            </w:r>
+          </w:p>
+        </w:tc>
+        <w:tc>
+          <w:tcPr>
+            <w:tcW w:w="3117" w:type="dxa"/>
+          </w:tcPr>
+          <w:p>
+            <w:r>
+              <w:t>Found that withdrawal limit was being applied to admins.</w:t>
+            </w:r>
+          </w:p>
+        </w:tc>
+        <w:tc>
+          <w:tcPr>
+            <w:tcW w:w="3117" w:type="dxa"/>
+          </w:tcPr>
+          <w:p>
+            <w:r>
+              <w:t>Changed condition to check whether session was standard as well.</w:t>
             </w:r>
           </w:p>
         </w:tc>
@@ -1025,6 +1655,7 @@
           </w:tcPr>
           <w:p>
             <w:r>
+              <w:lastRenderedPageBreak/>
               <w:t>Logn000-003</w:t>
             </w:r>
           </w:p>
@@ -1142,7 +1773,6 @@
           </w:p>
           <w:p>
             <w:r>
-              <w:lastRenderedPageBreak/>
               <w:t>dsbl000-016</w:t>
             </w:r>
           </w:p>
@@ -1168,18 +1798,12 @@
           </w:tcPr>
           <w:p>
             <w:r>
-              <w:lastRenderedPageBreak/>
               <w:t>The problem was that some of our test cases were failing due to a</w:t>
             </w:r>
           </w:p>
           <w:p>
-            <w:proofErr w:type="gramStart"/>
-            <w:r>
-              <w:t>double</w:t>
-            </w:r>
-            <w:proofErr w:type="gramEnd"/>
-            <w:r>
-              <w:t xml:space="preserve"> prompt at the end.</w:t>
+            <w:r>
+              <w:t>double prompt at the end.</w:t>
             </w:r>
           </w:p>
         </w:tc>
@@ -1201,7 +1825,6 @@
           </w:tcPr>
           <w:p>
             <w:r>
-              <w:lastRenderedPageBreak/>
               <w:t>with012</w:t>
             </w:r>
           </w:p>
@@ -1369,25 +1992,7 @@
                 <w:sz w:val="24"/>
                 <w:szCs w:val="24"/>
               </w:rPr>
-              <w:t xml:space="preserve"> file </w:t>
-            </w:r>
-            <w:proofErr w:type="spellStart"/>
-            <w:r>
-              <w:rPr>
-                <w:rFonts w:cs="Courier New"/>
-                <w:sz w:val="24"/>
-                <w:szCs w:val="24"/>
-              </w:rPr>
-              <w:t>efo</w:t>
-            </w:r>
-            <w:proofErr w:type="spellEnd"/>
-            <w:r>
-              <w:rPr>
-                <w:rFonts w:cs="Courier New"/>
-                <w:sz w:val="24"/>
-                <w:szCs w:val="24"/>
-              </w:rPr>
-              <w:t xml:space="preserve"> count as input</w:t>
+              <w:t xml:space="preserve"> file efo count as input</w:t>
             </w:r>
             <w:r>
               <w:rPr>
@@ -1481,6 +2086,7 @@
           </w:tcPr>
           <w:p>
             <w:r>
+              <w:lastRenderedPageBreak/>
               <w:t>depo002</w:t>
             </w:r>
           </w:p>
@@ -1547,11 +2153,394 @@
           </w:p>
         </w:tc>
       </w:tr>
+      <w:tr>
+        <w:tc>
+          <w:tcPr>
+            <w:tcW w:w="3116" w:type="dxa"/>
+          </w:tcPr>
+          <w:p>
+            <w:r>
+              <w:t>with002</w:t>
+            </w:r>
+          </w:p>
+          <w:p>
+            <w:r>
+              <w:t>tran007</w:t>
+            </w:r>
+          </w:p>
+          <w:p>
+            <w:r>
+              <w:t>payb004</w:t>
+            </w:r>
+          </w:p>
+          <w:p>
+            <w:r>
+              <w:t>depo002</w:t>
+            </w:r>
+          </w:p>
+          <w:p/>
+        </w:tc>
+        <w:tc>
+          <w:tcPr>
+            <w:tcW w:w="3117" w:type="dxa"/>
+          </w:tcPr>
+          <w:p>
+            <w:r>
+              <w:t>Test cases reject values like 5, 000005, 5.0 inappropriately</w:t>
+            </w:r>
+          </w:p>
+        </w:tc>
+        <w:tc>
+          <w:tcPr>
+            <w:tcW w:w="3117" w:type="dxa"/>
+          </w:tcPr>
+          <w:p>
+            <w:r>
+              <w:t>Change .out and .trans to accept these values.</w:t>
+            </w:r>
+          </w:p>
+        </w:tc>
+      </w:tr>
+      <w:tr>
+        <w:tc>
+          <w:tcPr>
+            <w:tcW w:w="3116" w:type="dxa"/>
+          </w:tcPr>
+          <w:p/>
+          <w:p>
+            <w:r>
+              <w:t>depo002</w:t>
+            </w:r>
+          </w:p>
+        </w:tc>
+        <w:tc>
+          <w:tcPr>
+            <w:tcW w:w="3117" w:type="dxa"/>
+          </w:tcPr>
+          <w:p>
+            <w:r>
+              <w:t>Expected charges for admin but not user</w:t>
+            </w:r>
+          </w:p>
+        </w:tc>
+        <w:tc>
+          <w:tcPr>
+            <w:tcW w:w="3117" w:type="dxa"/>
+          </w:tcPr>
+          <w:p>
+            <w:r>
+              <w:t>Expected balances were corrected.</w:t>
+            </w:r>
+          </w:p>
+        </w:tc>
+      </w:tr>
+      <w:tr>
+        <w:tc>
+          <w:tcPr>
+            <w:tcW w:w="3116" w:type="dxa"/>
+          </w:tcPr>
+          <w:p>
+            <w:r>
+              <w:t>All depo</w:t>
+            </w:r>
+          </w:p>
+          <w:p>
+            <w:r>
+              <w:t>All with</w:t>
+            </w:r>
+          </w:p>
+          <w:p>
+            <w:r>
+              <w:t>All trans</w:t>
+            </w:r>
+          </w:p>
+        </w:tc>
+        <w:tc>
+          <w:tcPr>
+            <w:tcW w:w="3117" w:type="dxa"/>
+          </w:tcPr>
+          <w:p>
+            <w:r>
+              <w:t>‘Please enter a command’ prompt was missing from .out</w:t>
+            </w:r>
+          </w:p>
+        </w:tc>
+        <w:tc>
+          <w:tcPr>
+            <w:tcW w:w="3117" w:type="dxa"/>
+          </w:tcPr>
+          <w:p>
+            <w:r>
+              <w:t>Missing prompt was added</w:t>
+            </w:r>
+            <w:r>
+              <w:br/>
+            </w:r>
+            <w:r>
+              <w:br/>
+            </w:r>
+          </w:p>
+        </w:tc>
+      </w:tr>
+      <w:tr>
+        <w:tc>
+          <w:tcPr>
+            <w:tcW w:w="3116" w:type="dxa"/>
+          </w:tcPr>
+          <w:p>
+            <w:r>
+              <w:t>depo006</w:t>
+            </w:r>
+          </w:p>
+        </w:tc>
+        <w:tc>
+          <w:tcPr>
+            <w:tcW w:w="3117" w:type="dxa"/>
+          </w:tcPr>
+          <w:p>
+            <w:r>
+              <w:t>Missing ‘standard’ login spec in .in file</w:t>
+            </w:r>
+          </w:p>
+        </w:tc>
+        <w:tc>
+          <w:tcPr>
+            <w:tcW w:w="3117" w:type="dxa"/>
+          </w:tcPr>
+          <w:p>
+            <w:r>
+              <w:t>Added missing input</w:t>
+            </w:r>
+          </w:p>
+        </w:tc>
+      </w:tr>
+      <w:tr>
+        <w:tc>
+          <w:tcPr>
+            <w:tcW w:w="3116" w:type="dxa"/>
+          </w:tcPr>
+          <w:p/>
+          <w:p>
+            <w:r>
+              <w:t>depo006</w:t>
+            </w:r>
+          </w:p>
+        </w:tc>
+        <w:tc>
+          <w:tcPr>
+            <w:tcW w:w="3117" w:type="dxa"/>
+          </w:tcPr>
+          <w:p>
+            <w:r>
+              <w:t>Found that .out file sometimes prompted for account holder name in standard mode</w:t>
+            </w:r>
+          </w:p>
+        </w:tc>
+        <w:tc>
+          <w:tcPr>
+            <w:tcW w:w="3117" w:type="dxa"/>
+          </w:tcPr>
+          <w:p>
+            <w:r>
+              <w:t>Removed prompts</w:t>
+            </w:r>
+          </w:p>
+        </w:tc>
+      </w:tr>
+      <w:tr>
+        <w:tc>
+          <w:tcPr>
+            <w:tcW w:w="3116" w:type="dxa"/>
+          </w:tcPr>
+          <w:p>
+            <w:r>
+              <w:t>depo006</w:t>
+            </w:r>
+          </w:p>
+        </w:tc>
+        <w:tc>
+          <w:tcPr>
+            <w:tcW w:w="3117" w:type="dxa"/>
+          </w:tcPr>
+          <w:p>
+            <w:r>
+              <w:t>Found that account fees were not in .trans file</w:t>
+            </w:r>
+          </w:p>
+        </w:tc>
+        <w:tc>
+          <w:tcPr>
+            <w:tcW w:w="3117" w:type="dxa"/>
+          </w:tcPr>
+          <w:p>
+            <w:r>
+              <w:t>Added account fees to .trans file</w:t>
+            </w:r>
+          </w:p>
+        </w:tc>
+      </w:tr>
+      <w:tr>
+        <w:tc>
+          <w:tcPr>
+            <w:tcW w:w="3116" w:type="dxa"/>
+          </w:tcPr>
+          <w:p>
+            <w:r>
+              <w:t>depo007</w:t>
+            </w:r>
+          </w:p>
+        </w:tc>
+        <w:tc>
+          <w:tcPr>
+            <w:tcW w:w="3117" w:type="dxa"/>
+          </w:tcPr>
+          <w:p>
+            <w:r>
+              <w:t>Transaction charge had code 04 instead of 01</w:t>
+            </w:r>
+          </w:p>
+        </w:tc>
+        <w:tc>
+          <w:tcPr>
+            <w:tcW w:w="3117" w:type="dxa"/>
+          </w:tcPr>
+          <w:p>
+            <w:r>
+              <w:t>Changed code to 01</w:t>
+            </w:r>
+          </w:p>
+        </w:tc>
+      </w:tr>
+      <w:tr>
+        <w:tc>
+          <w:tcPr>
+            <w:tcW w:w="3116" w:type="dxa"/>
+          </w:tcPr>
+          <w:p>
+            <w:r>
+              <w:t>tran003</w:t>
+            </w:r>
+          </w:p>
+        </w:tc>
+        <w:tc>
+          <w:tcPr>
+            <w:tcW w:w="3117" w:type="dxa"/>
+          </w:tcPr>
+          <w:p>
+            <w:r>
+              <w:t>Failed because account had insufficient funds</w:t>
+            </w:r>
+          </w:p>
+        </w:tc>
+        <w:tc>
+          <w:tcPr>
+            <w:tcW w:w="3117" w:type="dxa"/>
+          </w:tcPr>
+          <w:p>
+            <w:r>
+              <w:t>Changed expected values so that account wouldn’t be overdrawn</w:t>
+            </w:r>
+          </w:p>
+        </w:tc>
+      </w:tr>
+      <w:tr>
+        <w:tc>
+          <w:tcPr>
+            <w:tcW w:w="3116" w:type="dxa"/>
+          </w:tcPr>
+          <w:p>
+            <w:r>
+              <w:t>tran007</w:t>
+            </w:r>
+          </w:p>
+        </w:tc>
+        <w:tc>
+          <w:tcPr>
+            <w:tcW w:w="3117" w:type="dxa"/>
+          </w:tcPr>
+          <w:p>
+            <w:r>
+              <w:t>Non Canadian currency was not being rejected</w:t>
+            </w:r>
+          </w:p>
+        </w:tc>
+        <w:tc>
+          <w:tcPr>
+            <w:tcW w:w="3117" w:type="dxa"/>
+          </w:tcPr>
+          <w:p>
+            <w:r>
+              <w:t>Considering that transfers should not be required to have only Canadian v</w:t>
+            </w:r>
+            <w:r>
+              <w:t>alues, removed requirement and changed e</w:t>
+            </w:r>
+            <w:r>
+              <w:t>xpected</w:t>
+            </w:r>
+            <w:r>
+              <w:t xml:space="preserve"> .out and .trans accordingly.</w:t>
+            </w:r>
+          </w:p>
+        </w:tc>
+      </w:tr>
+      <w:tr>
+        <w:tc>
+          <w:tcPr>
+            <w:tcW w:w="3116" w:type="dxa"/>
+          </w:tcPr>
+          <w:p>
+            <w:r>
+              <w:t>tran007</w:t>
+            </w:r>
+          </w:p>
+        </w:tc>
+        <w:tc>
+          <w:tcPr>
+            <w:tcW w:w="3117" w:type="dxa"/>
+          </w:tcPr>
+          <w:p>
+            <w:r>
+              <w:t>Failed because account had insufficient funds.</w:t>
+            </w:r>
+          </w:p>
+        </w:tc>
+        <w:tc>
+          <w:tcPr>
+            <w:tcW w:w="3117" w:type="dxa"/>
+          </w:tcPr>
+          <w:p>
+            <w:r>
+              <w:t>Changed expected values to b</w:t>
+            </w:r>
+            <w:r>
+              <w:t>e in same partition but smaller.</w:t>
+            </w:r>
+          </w:p>
+        </w:tc>
+      </w:tr>
+      <w:tr>
+        <w:tc>
+          <w:tcPr>
+            <w:tcW w:w="3116" w:type="dxa"/>
+          </w:tcPr>
+          <w:p/>
+        </w:tc>
+        <w:tc>
+          <w:tcPr>
+            <w:tcW w:w="3117" w:type="dxa"/>
+          </w:tcPr>
+          <w:p/>
+        </w:tc>
+        <w:tc>
+          <w:tcPr>
+            <w:tcW w:w="3117" w:type="dxa"/>
+          </w:tcPr>
+          <w:p/>
+        </w:tc>
+      </w:tr>
     </w:tbl>
-    <w:p>
-      <w:bookmarkStart w:id="0" w:name="_GoBack"/>
-      <w:bookmarkEnd w:id="0"/>
-    </w:p>
+    <w:p/>
     <w:sectPr>
       <w:pgSz w:w="12240" w:h="15840"/>
       <w:pgMar w:top="1440" w:right="1440" w:bottom="1440" w:left="1440" w:header="720" w:footer="720" w:gutter="0"/>

</xml_diff>